<commit_message>
docs: Documentación deliverable 4
Signed-off-by: Moffinguer <fermago11@gmail.com>
</commit_message>
<xml_diff>
--- a/reports/Student #5/D4/Analysis Report.docx
+++ b/reports/Student #5/D4/Analysis Report.docx
@@ -4,7 +4,7 @@
   <w:body>
     <w:p>
       <w:pPr>
-        <w:pStyle w:val="Normal1"/>
+        <w:pStyle w:val="LOnormal"/>
         <w:jc w:val="center"/>
         <w:rPr>
           <w:b/>
@@ -26,7 +26,7 @@
     </w:p>
     <w:p>
       <w:pPr>
-        <w:pStyle w:val="Normal1"/>
+        <w:pStyle w:val="LOnormal"/>
         <w:jc w:val="center"/>
         <w:rPr>
           <w:b/>
@@ -45,7 +45,7 @@
     </w:p>
     <w:p>
       <w:pPr>
-        <w:pStyle w:val="Normal1"/>
+        <w:pStyle w:val="LOnormal"/>
         <w:jc w:val="center"/>
         <w:rPr>
           <w:b/>
@@ -64,7 +64,7 @@
     </w:p>
     <w:p>
       <w:pPr>
-        <w:pStyle w:val="Normal1"/>
+        <w:pStyle w:val="LOnormal"/>
         <w:jc w:val="center"/>
         <w:rPr>
           <w:b/>
@@ -83,7 +83,7 @@
     </w:p>
     <w:p>
       <w:pPr>
-        <w:pStyle w:val="Normal1"/>
+        <w:pStyle w:val="LOnormal"/>
         <w:jc w:val="center"/>
         <w:rPr>
           <w:b/>
@@ -102,12 +102,11 @@
     </w:p>
     <w:p>
       <w:pPr>
-        <w:pStyle w:val="Normal1"/>
+        <w:pStyle w:val="LOnormal"/>
         <w:keepNext w:val="true"/>
         <w:keepLines/>
         <w:pageBreakBefore w:val="false"/>
         <w:widowControl/>
-        <w:pBdr/>
         <w:shd w:val="clear" w:fill="auto"/>
         <w:spacing w:lineRule="auto" w:line="276" w:before="0" w:after="0"/>
         <w:ind w:left="0" w:right="0" w:hanging="0"/>
@@ -164,22 +163,22 @@
     </w:p>
     <w:p>
       <w:pPr>
-        <w:pStyle w:val="Normal1"/>
-        <w:rPr>
-          <w:sz w:val="20"/>
-          <w:szCs w:val="20"/>
-        </w:rPr>
-      </w:pPr>
-      <w:r>
-        <w:rPr>
-          <w:sz w:val="20"/>
-          <w:szCs w:val="20"/>
-        </w:rPr>
-      </w:r>
-    </w:p>
-    <w:p>
-      <w:pPr>
-        <w:pStyle w:val="Normal1"/>
+        <w:pStyle w:val="LOnormal"/>
+        <w:rPr>
+          <w:sz w:val="20"/>
+          <w:szCs w:val="20"/>
+        </w:rPr>
+      </w:pPr>
+      <w:r>
+        <w:rPr>
+          <w:sz w:val="20"/>
+          <w:szCs w:val="20"/>
+        </w:rPr>
+      </w:r>
+    </w:p>
+    <w:p>
+      <w:pPr>
+        <w:pStyle w:val="LOnormal"/>
         <w:jc w:val="center"/>
         <w:rPr>
           <w:sz w:val="20"/>
@@ -195,7 +194,7 @@
     </w:p>
     <w:p>
       <w:pPr>
-        <w:pStyle w:val="Normal1"/>
+        <w:pStyle w:val="LOnormal"/>
         <w:jc w:val="center"/>
         <w:rPr>
           <w:sz w:val="20"/>
@@ -211,7 +210,7 @@
     </w:p>
     <w:p>
       <w:pPr>
-        <w:pStyle w:val="Normal1"/>
+        <w:pStyle w:val="LOnormal"/>
         <w:jc w:val="center"/>
         <w:rPr>
           <w:sz w:val="20"/>
@@ -227,7 +226,7 @@
     </w:p>
     <w:p>
       <w:pPr>
-        <w:pStyle w:val="Normal1"/>
+        <w:pStyle w:val="LOnormal"/>
         <w:jc w:val="center"/>
         <w:rPr>
           <w:sz w:val="20"/>
@@ -243,7 +242,7 @@
     </w:p>
     <w:p>
       <w:pPr>
-        <w:pStyle w:val="Normal1"/>
+        <w:pStyle w:val="LOnormal"/>
         <w:jc w:val="center"/>
         <w:rPr>
           <w:sz w:val="20"/>
@@ -259,7 +258,7 @@
     </w:p>
     <w:p>
       <w:pPr>
-        <w:pStyle w:val="Normal1"/>
+        <w:pStyle w:val="LOnormal"/>
         <w:jc w:val="center"/>
         <w:rPr>
           <w:sz w:val="20"/>
@@ -275,7 +274,7 @@
     </w:p>
     <w:p>
       <w:pPr>
-        <w:pStyle w:val="Normal1"/>
+        <w:pStyle w:val="LOnormal"/>
         <w:jc w:val="center"/>
         <w:rPr>
           <w:sz w:val="20"/>
@@ -291,7 +290,7 @@
     </w:p>
     <w:p>
       <w:pPr>
-        <w:pStyle w:val="Normal1"/>
+        <w:pStyle w:val="LOnormal"/>
         <w:jc w:val="center"/>
         <w:rPr>
           <w:sz w:val="20"/>
@@ -307,7 +306,7 @@
     </w:p>
     <w:p>
       <w:pPr>
-        <w:pStyle w:val="Normal1"/>
+        <w:pStyle w:val="LOnormal"/>
         <w:jc w:val="center"/>
         <w:rPr>
           <w:sz w:val="20"/>
@@ -323,7 +322,7 @@
     </w:p>
     <w:p>
       <w:pPr>
-        <w:pStyle w:val="Normal1"/>
+        <w:pStyle w:val="LOnormal"/>
         <w:jc w:val="center"/>
         <w:rPr>
           <w:sz w:val="20"/>
@@ -339,7 +338,7 @@
     </w:p>
     <w:p>
       <w:pPr>
-        <w:pStyle w:val="Normal1"/>
+        <w:pStyle w:val="LOnormal"/>
         <w:jc w:val="center"/>
         <w:rPr>
           <w:sz w:val="20"/>
@@ -355,23 +354,25 @@
     </w:p>
     <w:p>
       <w:pPr>
-        <w:pStyle w:val="Normal1"/>
+        <w:pStyle w:val="LOnormal"/>
         <w:jc w:val="center"/>
         <w:rPr>
           <w:sz w:val="20"/>
           <w:szCs w:val="20"/>
-        </w:rPr>
-      </w:pPr>
-      <w:r>
-        <w:rPr>
-          <w:sz w:val="20"/>
-          <w:szCs w:val="20"/>
-        </w:rPr>
-      </w:r>
-    </w:p>
-    <w:p>
-      <w:pPr>
-        <w:pStyle w:val="Normal1"/>
+          <w:u w:val="single"/>
+        </w:rPr>
+      </w:pPr>
+      <w:r>
+        <w:rPr>
+          <w:sz w:val="20"/>
+          <w:szCs w:val="20"/>
+          <w:u w:val="single"/>
+        </w:rPr>
+      </w:r>
+    </w:p>
+    <w:p>
+      <w:pPr>
+        <w:pStyle w:val="LOnormal"/>
         <w:jc w:val="center"/>
         <w:rPr>
           <w:sz w:val="20"/>
@@ -387,7 +388,7 @@
     </w:p>
     <w:p>
       <w:pPr>
-        <w:pStyle w:val="Normal1"/>
+        <w:pStyle w:val="LOnormal"/>
         <w:jc w:val="center"/>
         <w:rPr>
           <w:sz w:val="20"/>
@@ -404,7 +405,7 @@
     </w:p>
     <w:p>
       <w:pPr>
-        <w:pStyle w:val="Normal1"/>
+        <w:pStyle w:val="LOnormal"/>
         <w:jc w:val="center"/>
         <w:rPr>
           <w:sz w:val="20"/>
@@ -416,26 +417,12 @@
           <w:sz w:val="20"/>
           <w:szCs w:val="20"/>
         </w:rPr>
-        <w:t>2</w:t>
-      </w:r>
-      <w:r>
-        <w:rPr>
-          <w:sz w:val="20"/>
-          <w:szCs w:val="20"/>
-        </w:rPr>
-        <w:t>9</w:t>
-      </w:r>
-      <w:r>
-        <w:rPr>
-          <w:sz w:val="20"/>
-          <w:szCs w:val="20"/>
-        </w:rPr>
-        <w:t>/04/2023</w:t>
-      </w:r>
-    </w:p>
-    <w:p>
-      <w:pPr>
-        <w:pStyle w:val="Normal1"/>
+        <w:t>29/04/2023</w:t>
+      </w:r>
+    </w:p>
+    <w:p>
+      <w:pPr>
+        <w:pStyle w:val="LOnormal"/>
         <w:jc w:val="center"/>
         <w:rPr>
           <w:sz w:val="20"/>
@@ -451,7 +438,7 @@
     </w:p>
     <w:p>
       <w:pPr>
-        <w:pStyle w:val="Normal1"/>
+        <w:pStyle w:val="LOnormal"/>
         <w:jc w:val="center"/>
         <w:rPr>
           <w:i/>
@@ -470,7 +457,7 @@
     </w:p>
     <w:p>
       <w:pPr>
-        <w:pStyle w:val="Normal1"/>
+        <w:pStyle w:val="LOnormal"/>
         <w:spacing w:lineRule="auto" w:line="276"/>
         <w:jc w:val="center"/>
         <w:rPr>
@@ -500,7 +487,7 @@
     </w:p>
     <w:p>
       <w:pPr>
-        <w:pStyle w:val="Normal1"/>
+        <w:pStyle w:val="LOnormal"/>
         <w:jc w:val="center"/>
         <w:rPr>
           <w:i/>
@@ -519,7 +506,7 @@
     </w:p>
     <w:p>
       <w:pPr>
-        <w:pStyle w:val="Normal1"/>
+        <w:pStyle w:val="LOnormal"/>
         <w:jc w:val="center"/>
         <w:rPr>
           <w:sz w:val="20"/>
@@ -535,7 +522,7 @@
     </w:p>
     <w:p>
       <w:pPr>
-        <w:pStyle w:val="Normal1"/>
+        <w:pStyle w:val="LOnormal"/>
         <w:jc w:val="center"/>
         <w:rPr>
           <w:sz w:val="20"/>
@@ -551,7 +538,7 @@
     </w:p>
     <w:p>
       <w:pPr>
-        <w:pStyle w:val="Normal1"/>
+        <w:pStyle w:val="LOnormal"/>
         <w:jc w:val="center"/>
         <w:rPr>
           <w:sz w:val="20"/>
@@ -567,7 +554,7 @@
     </w:p>
     <w:p>
       <w:pPr>
-        <w:pStyle w:val="Normal1"/>
+        <w:pStyle w:val="LOnormal"/>
         <w:jc w:val="center"/>
         <w:rPr>
           <w:sz w:val="20"/>
@@ -586,11 +573,10 @@
     </w:p>
     <w:p>
       <w:pPr>
-        <w:pStyle w:val="Normal1"/>
+        <w:pStyle w:val="LOnormal"/>
         <w:keepNext w:val="true"/>
         <w:keepLines/>
         <w:widowControl/>
-        <w:pBdr/>
         <w:shd w:val="clear" w:fill="auto"/>
         <w:spacing w:lineRule="auto" w:line="276" w:before="0" w:after="0"/>
         <w:ind w:left="720" w:right="0" w:hanging="360"/>
@@ -640,7 +626,7 @@
     </w:p>
     <w:p>
       <w:pPr>
-        <w:pStyle w:val="Normal1"/>
+        <w:pStyle w:val="LOnormal"/>
         <w:rPr/>
       </w:pPr>
       <w:r>
@@ -657,7 +643,7 @@
       <w:sdtContent>
         <w:p>
           <w:pPr>
-            <w:pStyle w:val="Normal1"/>
+            <w:pStyle w:val="LOnormal"/>
             <w:widowControl w:val="false"/>
             <w:tabs>
               <w:tab w:val="clear" w:pos="720"/>
@@ -691,6 +677,7 @@
               <w:b/>
               <w:shd w:fill="auto" w:val="clear"/>
               <w:szCs w:val="22"/>
+              <w:vanish w:val="false"/>
               <w:rFonts w:eastAsia="Arial" w:cs="Arial"/>
               <w:color w:val="000000"/>
             </w:rPr>
@@ -713,6 +700,7 @@
               <w:b/>
               <w:shd w:fill="auto" w:val="clear"/>
               <w:szCs w:val="22"/>
+              <w:vanish w:val="false"/>
               <w:rFonts w:eastAsia="Arial" w:cs="Arial"/>
               <w:color w:val="000000"/>
             </w:rPr>
@@ -730,6 +718,7 @@
                 <w:smallCaps w:val="false"/>
                 <w:strike w:val="false"/>
                 <w:dstrike w:val="false"/>
+                <w:vanish w:val="false"/>
                 <w:color w:val="000000"/>
                 <w:position w:val="0"/>
                 <w:sz w:val="22"/>
@@ -747,7 +736,7 @@
         </w:p>
         <w:p>
           <w:pPr>
-            <w:pStyle w:val="Normal1"/>
+            <w:pStyle w:val="LOnormal"/>
             <w:widowControl w:val="false"/>
             <w:tabs>
               <w:tab w:val="clear" w:pos="720"/>
@@ -773,6 +762,7 @@
                 <w:smallCaps w:val="false"/>
                 <w:strike w:val="false"/>
                 <w:dstrike w:val="false"/>
+                <w:vanish w:val="false"/>
                 <w:color w:val="000000"/>
                 <w:position w:val="0"/>
                 <w:sz w:val="22"/>
@@ -790,7 +780,7 @@
         </w:p>
         <w:p>
           <w:pPr>
-            <w:pStyle w:val="Normal1"/>
+            <w:pStyle w:val="LOnormal"/>
             <w:widowControl w:val="false"/>
             <w:tabs>
               <w:tab w:val="clear" w:pos="720"/>
@@ -816,6 +806,7 @@
                 <w:smallCaps w:val="false"/>
                 <w:strike w:val="false"/>
                 <w:dstrike w:val="false"/>
+                <w:vanish w:val="false"/>
                 <w:color w:val="000000"/>
                 <w:position w:val="0"/>
                 <w:sz w:val="22"/>
@@ -833,7 +824,7 @@
         </w:p>
         <w:p>
           <w:pPr>
-            <w:pStyle w:val="Normal1"/>
+            <w:pStyle w:val="LOnormal"/>
             <w:widowControl w:val="false"/>
             <w:tabs>
               <w:tab w:val="clear" w:pos="720"/>
@@ -859,6 +850,7 @@
                 <w:smallCaps w:val="false"/>
                 <w:strike w:val="false"/>
                 <w:dstrike w:val="false"/>
+                <w:vanish w:val="false"/>
                 <w:color w:val="000000"/>
                 <w:position w:val="0"/>
                 <w:sz w:val="22"/>
@@ -876,7 +868,7 @@
         </w:p>
         <w:p>
           <w:pPr>
-            <w:pStyle w:val="Normal1"/>
+            <w:pStyle w:val="LOnormal"/>
             <w:widowControl w:val="false"/>
             <w:tabs>
               <w:tab w:val="clear" w:pos="720"/>
@@ -901,6 +893,7 @@
                 <w:smallCaps w:val="false"/>
                 <w:strike w:val="false"/>
                 <w:dstrike w:val="false"/>
+                <w:vanish w:val="false"/>
                 <w:color w:val="000000"/>
                 <w:position w:val="0"/>
                 <w:sz w:val="22"/>
@@ -918,7 +911,7 @@
         </w:p>
         <w:p>
           <w:pPr>
-            <w:pStyle w:val="Normal1"/>
+            <w:pStyle w:val="LOnormal"/>
             <w:widowControl w:val="false"/>
             <w:tabs>
               <w:tab w:val="clear" w:pos="720"/>
@@ -936,6 +929,7 @@
               <w:rPr>
                 <w:webHidden/>
                 <w:rStyle w:val="Enlacedelndice"/>
+                <w:vanish w:val="false"/>
                 <w:color w:val="000000"/>
                 <w:u w:val="none"/>
               </w:rPr>
@@ -947,7 +941,7 @@
         </w:p>
         <w:p>
           <w:pPr>
-            <w:pStyle w:val="Normal1"/>
+            <w:pStyle w:val="LOnormal"/>
             <w:widowControl w:val="false"/>
             <w:tabs>
               <w:tab w:val="clear" w:pos="720"/>
@@ -973,6 +967,7 @@
                 <w:smallCaps w:val="false"/>
                 <w:strike w:val="false"/>
                 <w:dstrike w:val="false"/>
+                <w:vanish w:val="false"/>
                 <w:color w:val="000000"/>
                 <w:position w:val="0"/>
                 <w:sz w:val="22"/>
@@ -990,7 +985,7 @@
         </w:p>
         <w:p>
           <w:pPr>
-            <w:pStyle w:val="Normal1"/>
+            <w:pStyle w:val="LOnormal"/>
             <w:widowControl w:val="false"/>
             <w:tabs>
               <w:tab w:val="clear" w:pos="720"/>
@@ -1010,6 +1005,7 @@
                 <w:webHidden/>
                 <w:rStyle w:val="Enlacedelndice"/>
                 <w:b/>
+                <w:vanish w:val="false"/>
                 <w:color w:val="000000"/>
                 <w:u w:val="none"/>
               </w:rPr>
@@ -1023,6 +1019,7 @@
               <w:rStyle w:val="Enlacedelndice"/>
               <w:u w:val="none"/>
               <w:b/>
+              <w:vanish w:val="false"/>
               <w:color w:val="000000"/>
             </w:rPr>
             <w:fldChar w:fldCharType="end"/>
@@ -1032,7 +1029,7 @@
     </w:sdt>
     <w:p>
       <w:pPr>
-        <w:pStyle w:val="Normal1"/>
+        <w:pStyle w:val="LOnormal"/>
         <w:rPr/>
       </w:pPr>
       <w:r>
@@ -1041,7 +1038,7 @@
     </w:p>
     <w:p>
       <w:pPr>
-        <w:pStyle w:val="Normal1"/>
+        <w:pStyle w:val="LOnormal"/>
         <w:rPr>
           <w:sz w:val="20"/>
           <w:szCs w:val="20"/>
@@ -1059,7 +1056,7 @@
     </w:p>
     <w:p>
       <w:pPr>
-        <w:pStyle w:val="Normal1"/>
+        <w:pStyle w:val="LOnormal"/>
         <w:keepNext w:val="true"/>
         <w:keepLines/>
         <w:widowControl/>
@@ -1067,7 +1064,6 @@
           <w:ilvl w:val="0"/>
           <w:numId w:val="1"/>
         </w:numPr>
-        <w:pBdr/>
         <w:shd w:val="clear" w:fill="auto"/>
         <w:spacing w:lineRule="auto" w:line="276" w:before="0" w:after="0"/>
         <w:ind w:left="720" w:right="0" w:hanging="360"/>
@@ -1117,22 +1113,22 @@
     </w:p>
     <w:p>
       <w:pPr>
-        <w:pStyle w:val="Normal1"/>
-        <w:rPr>
-          <w:sz w:val="20"/>
-          <w:szCs w:val="20"/>
-        </w:rPr>
-      </w:pPr>
-      <w:r>
-        <w:rPr>
-          <w:sz w:val="20"/>
-          <w:szCs w:val="20"/>
-        </w:rPr>
-      </w:r>
-    </w:p>
-    <w:p>
-      <w:pPr>
-        <w:pStyle w:val="Normal1"/>
+        <w:pStyle w:val="LOnormal"/>
+        <w:rPr>
+          <w:sz w:val="20"/>
+          <w:szCs w:val="20"/>
+        </w:rPr>
+      </w:pPr>
+      <w:r>
+        <w:rPr>
+          <w:sz w:val="20"/>
+          <w:szCs w:val="20"/>
+        </w:rPr>
+      </w:r>
+    </w:p>
+    <w:p>
+      <w:pPr>
+        <w:pStyle w:val="LOnormal"/>
         <w:rPr/>
       </w:pPr>
       <w:r>
@@ -1142,37 +1138,37 @@
     </w:p>
     <w:p>
       <w:pPr>
-        <w:pStyle w:val="Normal1"/>
-        <w:rPr>
-          <w:sz w:val="20"/>
-          <w:szCs w:val="20"/>
-        </w:rPr>
-      </w:pPr>
-      <w:r>
-        <w:rPr>
-          <w:sz w:val="20"/>
-          <w:szCs w:val="20"/>
-        </w:rPr>
-      </w:r>
-    </w:p>
-    <w:p>
-      <w:pPr>
-        <w:pStyle w:val="Normal1"/>
-        <w:rPr>
-          <w:sz w:val="20"/>
-          <w:szCs w:val="20"/>
-        </w:rPr>
-      </w:pPr>
-      <w:r>
-        <w:rPr>
-          <w:sz w:val="20"/>
-          <w:szCs w:val="20"/>
-        </w:rPr>
-      </w:r>
-    </w:p>
-    <w:p>
-      <w:pPr>
-        <w:pStyle w:val="Normal1"/>
+        <w:pStyle w:val="LOnormal"/>
+        <w:rPr>
+          <w:sz w:val="20"/>
+          <w:szCs w:val="20"/>
+        </w:rPr>
+      </w:pPr>
+      <w:r>
+        <w:rPr>
+          <w:sz w:val="20"/>
+          <w:szCs w:val="20"/>
+        </w:rPr>
+      </w:r>
+    </w:p>
+    <w:p>
+      <w:pPr>
+        <w:pStyle w:val="LOnormal"/>
+        <w:rPr>
+          <w:sz w:val="20"/>
+          <w:szCs w:val="20"/>
+        </w:rPr>
+      </w:pPr>
+      <w:r>
+        <w:rPr>
+          <w:sz w:val="20"/>
+          <w:szCs w:val="20"/>
+        </w:rPr>
+      </w:r>
+    </w:p>
+    <w:p>
+      <w:pPr>
+        <w:pStyle w:val="LOnormal"/>
         <w:keepNext w:val="true"/>
         <w:keepLines/>
         <w:pageBreakBefore w:val="false"/>
@@ -1181,7 +1177,6 @@
           <w:ilvl w:val="0"/>
           <w:numId w:val="1"/>
         </w:numPr>
-        <w:pBdr/>
         <w:shd w:val="clear" w:fill="auto"/>
         <w:spacing w:lineRule="auto" w:line="276" w:before="0" w:after="0"/>
         <w:ind w:left="720" w:right="0" w:hanging="360"/>
@@ -1231,22 +1226,22 @@
     </w:p>
     <w:p>
       <w:pPr>
-        <w:pStyle w:val="Normal1"/>
-        <w:rPr>
-          <w:sz w:val="20"/>
-          <w:szCs w:val="20"/>
-        </w:rPr>
-      </w:pPr>
-      <w:r>
-        <w:rPr>
-          <w:sz w:val="20"/>
-          <w:szCs w:val="20"/>
-        </w:rPr>
-      </w:r>
-    </w:p>
-    <w:p>
-      <w:pPr>
-        <w:pStyle w:val="Normal1"/>
+        <w:pStyle w:val="LOnormal"/>
+        <w:rPr>
+          <w:sz w:val="20"/>
+          <w:szCs w:val="20"/>
+        </w:rPr>
+      </w:pPr>
+      <w:r>
+        <w:rPr>
+          <w:sz w:val="20"/>
+          <w:szCs w:val="20"/>
+        </w:rPr>
+      </w:r>
+    </w:p>
+    <w:p>
+      <w:pPr>
+        <w:pStyle w:val="LOnormal"/>
         <w:rPr>
           <w:sz w:val="20"/>
           <w:szCs w:val="20"/>
@@ -1294,9 +1289,8 @@
           </w:tcPr>
           <w:p>
             <w:pPr>
-              <w:pStyle w:val="Normal1"/>
+              <w:pStyle w:val="LOnormal"/>
               <w:widowControl w:val="false"/>
-              <w:pBdr/>
               <w:spacing w:lineRule="auto" w:line="240"/>
               <w:rPr>
                 <w:b/>
@@ -1330,9 +1324,8 @@
           </w:tcPr>
           <w:p>
             <w:pPr>
-              <w:pStyle w:val="Normal1"/>
+              <w:pStyle w:val="LOnormal"/>
               <w:widowControl w:val="false"/>
-              <w:pBdr/>
               <w:spacing w:lineRule="auto" w:line="240"/>
               <w:rPr>
                 <w:b/>
@@ -1366,9 +1359,8 @@
           </w:tcPr>
           <w:p>
             <w:pPr>
-              <w:pStyle w:val="Normal1"/>
+              <w:pStyle w:val="LOnormal"/>
               <w:widowControl w:val="false"/>
-              <w:pBdr/>
               <w:spacing w:lineRule="auto" w:line="240"/>
               <w:rPr>
                 <w:b/>
@@ -1405,9 +1397,8 @@
           </w:tcPr>
           <w:p>
             <w:pPr>
-              <w:pStyle w:val="Normal1"/>
+              <w:pStyle w:val="LOnormal"/>
               <w:widowControl w:val="false"/>
-              <w:pBdr/>
               <w:spacing w:lineRule="auto" w:line="240"/>
               <w:rPr>
                 <w:color w:val="000000"/>
@@ -1438,9 +1429,8 @@
           </w:tcPr>
           <w:p>
             <w:pPr>
-              <w:pStyle w:val="Normal1"/>
+              <w:pStyle w:val="LOnormal"/>
               <w:widowControl w:val="false"/>
-              <w:pBdr/>
               <w:spacing w:lineRule="auto" w:line="240"/>
               <w:rPr>
                 <w:color w:val="000000"/>
@@ -1453,14 +1443,7 @@
                 <w:sz w:val="20"/>
                 <w:szCs w:val="20"/>
               </w:rPr>
-              <w:t>2</w:t>
-            </w:r>
-            <w:r>
-              <w:rPr>
-                <w:sz w:val="20"/>
-                <w:szCs w:val="20"/>
-              </w:rPr>
-              <w:t>9</w:t>
+              <w:t>29</w:t>
             </w:r>
             <w:r>
               <w:rPr>
@@ -1500,9 +1483,8 @@
           </w:tcPr>
           <w:p>
             <w:pPr>
-              <w:pStyle w:val="Normal1"/>
+              <w:pStyle w:val="LOnormal"/>
               <w:widowControl w:val="false"/>
-              <w:pBdr/>
               <w:spacing w:lineRule="auto" w:line="240"/>
               <w:rPr>
                 <w:color w:val="000000"/>
@@ -1523,52 +1505,52 @@
     </w:tbl>
     <w:p>
       <w:pPr>
-        <w:pStyle w:val="Normal1"/>
-        <w:rPr>
-          <w:sz w:val="20"/>
-          <w:szCs w:val="20"/>
-        </w:rPr>
-      </w:pPr>
-      <w:r>
-        <w:rPr>
-          <w:sz w:val="20"/>
-          <w:szCs w:val="20"/>
-        </w:rPr>
-      </w:r>
-    </w:p>
-    <w:p>
-      <w:pPr>
-        <w:pStyle w:val="Normal1"/>
-        <w:rPr>
-          <w:sz w:val="20"/>
-          <w:szCs w:val="20"/>
-        </w:rPr>
-      </w:pPr>
-      <w:r>
-        <w:rPr>
-          <w:sz w:val="20"/>
-          <w:szCs w:val="20"/>
-        </w:rPr>
-      </w:r>
-    </w:p>
-    <w:p>
-      <w:pPr>
-        <w:pStyle w:val="Normal1"/>
-        <w:rPr>
-          <w:sz w:val="20"/>
-          <w:szCs w:val="20"/>
-        </w:rPr>
-      </w:pPr>
-      <w:r>
-        <w:rPr>
-          <w:sz w:val="20"/>
-          <w:szCs w:val="20"/>
-        </w:rPr>
-      </w:r>
-    </w:p>
-    <w:p>
-      <w:pPr>
-        <w:pStyle w:val="Normal1"/>
+        <w:pStyle w:val="LOnormal"/>
+        <w:rPr>
+          <w:sz w:val="20"/>
+          <w:szCs w:val="20"/>
+        </w:rPr>
+      </w:pPr>
+      <w:r>
+        <w:rPr>
+          <w:sz w:val="20"/>
+          <w:szCs w:val="20"/>
+        </w:rPr>
+      </w:r>
+    </w:p>
+    <w:p>
+      <w:pPr>
+        <w:pStyle w:val="LOnormal"/>
+        <w:rPr>
+          <w:sz w:val="20"/>
+          <w:szCs w:val="20"/>
+        </w:rPr>
+      </w:pPr>
+      <w:r>
+        <w:rPr>
+          <w:sz w:val="20"/>
+          <w:szCs w:val="20"/>
+        </w:rPr>
+      </w:r>
+    </w:p>
+    <w:p>
+      <w:pPr>
+        <w:pStyle w:val="LOnormal"/>
+        <w:rPr>
+          <w:sz w:val="20"/>
+          <w:szCs w:val="20"/>
+        </w:rPr>
+      </w:pPr>
+      <w:r>
+        <w:rPr>
+          <w:sz w:val="20"/>
+          <w:szCs w:val="20"/>
+        </w:rPr>
+      </w:r>
+    </w:p>
+    <w:p>
+      <w:pPr>
+        <w:pStyle w:val="LOnormal"/>
         <w:keepNext w:val="true"/>
         <w:keepLines/>
         <w:pageBreakBefore w:val="false"/>
@@ -1577,7 +1559,6 @@
           <w:ilvl w:val="0"/>
           <w:numId w:val="1"/>
         </w:numPr>
-        <w:pBdr/>
         <w:shd w:val="clear" w:fill="auto"/>
         <w:spacing w:lineRule="auto" w:line="276" w:before="0" w:after="0"/>
         <w:ind w:left="720" w:right="0" w:hanging="360"/>
@@ -1627,22 +1608,22 @@
     </w:p>
     <w:p>
       <w:pPr>
-        <w:pStyle w:val="Normal1"/>
-        <w:rPr>
-          <w:sz w:val="20"/>
-          <w:szCs w:val="20"/>
-        </w:rPr>
-      </w:pPr>
-      <w:r>
-        <w:rPr>
-          <w:sz w:val="20"/>
-          <w:szCs w:val="20"/>
-        </w:rPr>
-      </w:r>
-    </w:p>
-    <w:p>
-      <w:pPr>
-        <w:pStyle w:val="Normal1"/>
+        <w:pStyle w:val="LOnormal"/>
+        <w:rPr>
+          <w:sz w:val="20"/>
+          <w:szCs w:val="20"/>
+        </w:rPr>
+      </w:pPr>
+      <w:r>
+        <w:rPr>
+          <w:sz w:val="20"/>
+          <w:szCs w:val="20"/>
+        </w:rPr>
+      </w:r>
+    </w:p>
+    <w:p>
+      <w:pPr>
+        <w:pStyle w:val="LOnormal"/>
         <w:rPr/>
       </w:pPr>
       <w:r>
@@ -1652,7 +1633,7 @@
     </w:p>
     <w:p>
       <w:pPr>
-        <w:pStyle w:val="Normal1"/>
+        <w:pStyle w:val="LOnormal"/>
         <w:keepNext w:val="true"/>
         <w:keepLines/>
         <w:pageBreakBefore w:val="false"/>
@@ -1661,7 +1642,6 @@
           <w:ilvl w:val="0"/>
           <w:numId w:val="1"/>
         </w:numPr>
-        <w:pBdr/>
         <w:shd w:val="clear" w:fill="auto"/>
         <w:spacing w:lineRule="auto" w:line="276" w:before="0" w:after="0"/>
         <w:ind w:left="720" w:right="0" w:hanging="360"/>
@@ -1711,7 +1691,7 @@
     </w:p>
     <w:p>
       <w:pPr>
-        <w:pStyle w:val="Normal1"/>
+        <w:pStyle w:val="LOnormal"/>
         <w:ind w:left="0" w:hanging="0"/>
         <w:rPr/>
       </w:pPr>
@@ -1721,28 +1701,126 @@
     </w:p>
     <w:p>
       <w:pPr>
-        <w:pStyle w:val="Normal1"/>
+        <w:pStyle w:val="LOnormal"/>
         <w:rPr>
           <w:u w:val="single"/>
         </w:rPr>
       </w:pPr>
       <w:r>
         <w:rPr/>
-        <w:t>Due to a lack of time, a dashboard view could not be implemented. On this deliverable it will be made. Given this requirement, a modification on the model has been made, it was understood that an auditor could get statistics of all auditors in the system, not from the user itself, this has been modified so it only contemplates data from one auditor.</w:t>
-      </w:r>
-    </w:p>
-    <w:p>
-      <w:pPr>
-        <w:pStyle w:val="Normal1"/>
+        <w:t>Due to a lack of time, a dashboard view could not be implemented. On this deliverable it has been made. Given this requirement, a modification on the model has been made, it was understood that an auditor could get statistics of all auditors in the system, not from the user itself, this has been modified so it only contemplates data from one auditor.</w:t>
+      </w:r>
+    </w:p>
+    <w:p>
+      <w:pPr>
+        <w:pStyle w:val="LOnormal"/>
+        <w:rPr>
+          <w:u w:val="single"/>
+        </w:rPr>
+      </w:pPr>
+      <w:r>
+        <w:rPr>
+          <w:u w:val="single"/>
+        </w:rPr>
+      </w:r>
+    </w:p>
+    <w:p>
+      <w:pPr>
+        <w:pStyle w:val="LOnormal"/>
+        <w:rPr>
+          <w:u w:val="single"/>
+        </w:rPr>
+      </w:pPr>
+      <w:r>
         <w:rPr/>
+        <w:t>Internationalization for messages for drafting were made, previous deliverable only sended the value of the boolean as a string.</w:t>
+      </w:r>
+    </w:p>
+    <w:p>
+      <w:pPr>
+        <w:pStyle w:val="LOnormal"/>
+        <w:rPr>
+          <w:u w:val="single"/>
+        </w:rPr>
+      </w:pPr>
+      <w:r>
+        <w:rPr>
+          <w:u w:val="single"/>
+        </w:rPr>
+      </w:r>
+    </w:p>
+    <w:p>
+      <w:pPr>
+        <w:pStyle w:val="LOnormal"/>
+        <w:rPr>
+          <w:u w:val="single"/>
+        </w:rPr>
       </w:pPr>
       <w:r>
         <w:rPr/>
-      </w:r>
-    </w:p>
-    <w:p>
-      <w:pPr>
-        <w:pStyle w:val="Normal1"/>
+        <w:t>Due to the amount of Natures, another field on the dashboard has been made so it contemplates the amount of audits of each nature.</w:t>
+      </w:r>
+    </w:p>
+    <w:p>
+      <w:pPr>
+        <w:pStyle w:val="LOnormal"/>
+        <w:rPr>
+          <w:u w:val="single"/>
+        </w:rPr>
+      </w:pPr>
+      <w:r>
+        <w:rPr>
+          <w:u w:val="single"/>
+        </w:rPr>
+      </w:r>
+    </w:p>
+    <w:p>
+      <w:pPr>
+        <w:pStyle w:val="LOnormal"/>
+        <w:rPr>
+          <w:u w:val="single"/>
+        </w:rPr>
+      </w:pPr>
+      <w:r>
+        <w:rPr/>
+        <w:t>This student created the module to internationalize the money, but no other student implemented.</w:t>
+      </w:r>
+    </w:p>
+    <w:p>
+      <w:pPr>
+        <w:pStyle w:val="LOnormal"/>
+        <w:rPr>
+          <w:u w:val="single"/>
+        </w:rPr>
+      </w:pPr>
+      <w:r>
+        <w:rPr/>
+      </w:r>
+    </w:p>
+    <w:p>
+      <w:pPr>
+        <w:pStyle w:val="LOnormal"/>
+        <w:rPr>
+          <w:u w:val="single"/>
+        </w:rPr>
+      </w:pPr>
+      <w:r>
+        <w:rPr/>
+        <w:t>For the Audit records of an already published Audit, a new field has been added in order to highlight if it was a correction or not. Diferent alternatives were thought to display this information( use colors, another list…) but at the end, due to problems with how the Framework displayed the information, the easiest way to solve it was to add a new column on the List</w:t>
+      </w:r>
+    </w:p>
+    <w:p>
+      <w:pPr>
+        <w:pStyle w:val="LOnormal"/>
+        <w:rPr/>
+      </w:pPr>
+      <w:r>
+        <w:rPr/>
+      </w:r>
+    </w:p>
+    <w:p>
+      <w:pPr>
+        <w:pStyle w:val="LOnormal"/>
         <w:keepNext w:val="true"/>
         <w:keepLines/>
         <w:pageBreakBefore w:val="false"/>
@@ -1751,7 +1829,6 @@
           <w:ilvl w:val="0"/>
           <w:numId w:val="1"/>
         </w:numPr>
-        <w:pBdr/>
         <w:shd w:val="clear" w:fill="auto"/>
         <w:spacing w:lineRule="auto" w:line="276" w:before="0" w:after="0"/>
         <w:ind w:left="720" w:right="0" w:hanging="360"/>
@@ -1801,22 +1878,22 @@
     </w:p>
     <w:p>
       <w:pPr>
-        <w:pStyle w:val="Normal1"/>
-        <w:rPr>
-          <w:sz w:val="20"/>
-          <w:szCs w:val="20"/>
-        </w:rPr>
-      </w:pPr>
-      <w:r>
-        <w:rPr>
-          <w:sz w:val="20"/>
-          <w:szCs w:val="20"/>
-        </w:rPr>
-      </w:r>
-    </w:p>
-    <w:p>
-      <w:pPr>
-        <w:pStyle w:val="Normal1"/>
+        <w:pStyle w:val="LOnormal"/>
+        <w:rPr>
+          <w:sz w:val="20"/>
+          <w:szCs w:val="20"/>
+        </w:rPr>
+      </w:pPr>
+      <w:r>
+        <w:rPr>
+          <w:sz w:val="20"/>
+          <w:szCs w:val="20"/>
+        </w:rPr>
+      </w:r>
+    </w:p>
+    <w:p>
+      <w:pPr>
+        <w:pStyle w:val="LOnormal"/>
         <w:spacing w:lineRule="auto" w:line="276"/>
         <w:ind w:firstLine="720"/>
         <w:rPr/>
@@ -1831,37 +1908,37 @@
     </w:p>
     <w:p>
       <w:pPr>
-        <w:pStyle w:val="Normal1"/>
-        <w:rPr>
-          <w:sz w:val="20"/>
-          <w:szCs w:val="20"/>
-        </w:rPr>
-      </w:pPr>
-      <w:r>
-        <w:rPr>
-          <w:sz w:val="20"/>
-          <w:szCs w:val="20"/>
-        </w:rPr>
-      </w:r>
-    </w:p>
-    <w:p>
-      <w:pPr>
-        <w:pStyle w:val="Normal1"/>
-        <w:rPr>
-          <w:sz w:val="20"/>
-          <w:szCs w:val="20"/>
-        </w:rPr>
-      </w:pPr>
-      <w:r>
-        <w:rPr>
-          <w:sz w:val="20"/>
-          <w:szCs w:val="20"/>
-        </w:rPr>
-      </w:r>
-    </w:p>
-    <w:p>
-      <w:pPr>
-        <w:pStyle w:val="Normal1"/>
+        <w:pStyle w:val="LOnormal"/>
+        <w:rPr>
+          <w:sz w:val="20"/>
+          <w:szCs w:val="20"/>
+        </w:rPr>
+      </w:pPr>
+      <w:r>
+        <w:rPr>
+          <w:sz w:val="20"/>
+          <w:szCs w:val="20"/>
+        </w:rPr>
+      </w:r>
+    </w:p>
+    <w:p>
+      <w:pPr>
+        <w:pStyle w:val="LOnormal"/>
+        <w:rPr>
+          <w:sz w:val="20"/>
+          <w:szCs w:val="20"/>
+        </w:rPr>
+      </w:pPr>
+      <w:r>
+        <w:rPr>
+          <w:sz w:val="20"/>
+          <w:szCs w:val="20"/>
+        </w:rPr>
+      </w:r>
+    </w:p>
+    <w:p>
+      <w:pPr>
+        <w:pStyle w:val="LOnormal"/>
         <w:keepNext w:val="true"/>
         <w:keepLines/>
         <w:pageBreakBefore w:val="false"/>
@@ -1870,7 +1947,6 @@
           <w:ilvl w:val="0"/>
           <w:numId w:val="1"/>
         </w:numPr>
-        <w:pBdr/>
         <w:shd w:val="clear" w:fill="auto"/>
         <w:spacing w:lineRule="auto" w:line="276" w:before="0" w:after="0"/>
         <w:ind w:left="720" w:right="0" w:hanging="360"/>
@@ -1920,22 +1996,22 @@
     </w:p>
     <w:p>
       <w:pPr>
-        <w:pStyle w:val="Normal1"/>
-        <w:rPr>
-          <w:sz w:val="20"/>
-          <w:szCs w:val="20"/>
-        </w:rPr>
-      </w:pPr>
-      <w:r>
-        <w:rPr>
-          <w:sz w:val="20"/>
-          <w:szCs w:val="20"/>
-        </w:rPr>
-      </w:r>
-    </w:p>
-    <w:p>
-      <w:pPr>
-        <w:pStyle w:val="Normal1"/>
+        <w:pStyle w:val="LOnormal"/>
+        <w:rPr>
+          <w:sz w:val="20"/>
+          <w:szCs w:val="20"/>
+        </w:rPr>
+      </w:pPr>
+      <w:r>
+        <w:rPr>
+          <w:sz w:val="20"/>
+          <w:szCs w:val="20"/>
+        </w:rPr>
+      </w:r>
+    </w:p>
+    <w:p>
+      <w:pPr>
+        <w:pStyle w:val="LOnormal"/>
         <w:spacing w:lineRule="auto" w:line="276"/>
         <w:ind w:firstLine="720"/>
         <w:rPr>
@@ -2254,6 +2330,7 @@
     <w:rsid w:val="00d31db5"/>
     <w:pPr>
       <w:widowControl/>
+      <w:suppressAutoHyphens w:val="true"/>
       <w:bidi w:val="0"/>
       <w:spacing w:lineRule="auto" w:line="276" w:before="0" w:after="0"/>
       <w:jc w:val="left"/>
@@ -2269,8 +2346,8 @@
   </w:style>
   <w:style w:type="paragraph" w:styleId="Ttulo1">
     <w:name w:val="Heading 1"/>
-    <w:basedOn w:val="Normal1"/>
-    <w:next w:val="Normal1"/>
+    <w:basedOn w:val="LOnormal"/>
+    <w:next w:val="LOnormal"/>
     <w:uiPriority w:val="9"/>
     <w:qFormat/>
     <w:pPr>
@@ -2288,8 +2365,8 @@
   </w:style>
   <w:style w:type="paragraph" w:styleId="Ttulo2">
     <w:name w:val="Heading 2"/>
-    <w:basedOn w:val="Normal1"/>
-    <w:next w:val="Normal1"/>
+    <w:basedOn w:val="LOnormal"/>
+    <w:next w:val="LOnormal"/>
     <w:uiPriority w:val="9"/>
     <w:unhideWhenUsed/>
     <w:qFormat/>
@@ -2307,8 +2384,8 @@
   </w:style>
   <w:style w:type="paragraph" w:styleId="Ttulo3">
     <w:name w:val="Heading 3"/>
-    <w:basedOn w:val="Normal1"/>
-    <w:next w:val="Normal1"/>
+    <w:basedOn w:val="LOnormal"/>
+    <w:next w:val="LOnormal"/>
     <w:uiPriority w:val="9"/>
     <w:semiHidden/>
     <w:unhideWhenUsed/>
@@ -2327,8 +2404,8 @@
   </w:style>
   <w:style w:type="paragraph" w:styleId="Ttulo4">
     <w:name w:val="Heading 4"/>
-    <w:basedOn w:val="Normal1"/>
-    <w:next w:val="Normal1"/>
+    <w:basedOn w:val="LOnormal"/>
+    <w:next w:val="LOnormal"/>
     <w:uiPriority w:val="9"/>
     <w:semiHidden/>
     <w:unhideWhenUsed/>
@@ -2347,8 +2424,8 @@
   </w:style>
   <w:style w:type="paragraph" w:styleId="Ttulo5">
     <w:name w:val="Heading 5"/>
-    <w:basedOn w:val="Normal1"/>
-    <w:next w:val="Normal1"/>
+    <w:basedOn w:val="LOnormal"/>
+    <w:next w:val="LOnormal"/>
     <w:uiPriority w:val="9"/>
     <w:semiHidden/>
     <w:unhideWhenUsed/>
@@ -2365,8 +2442,8 @@
   </w:style>
   <w:style w:type="paragraph" w:styleId="Ttulo6">
     <w:name w:val="Heading 6"/>
-    <w:basedOn w:val="Normal1"/>
-    <w:next w:val="Normal1"/>
+    <w:basedOn w:val="LOnormal"/>
+    <w:next w:val="LOnormal"/>
     <w:uiPriority w:val="9"/>
     <w:semiHidden/>
     <w:unhideWhenUsed/>
@@ -2464,11 +2541,12 @@
       <w:rFonts w:cs="Arial"/>
     </w:rPr>
   </w:style>
-  <w:style w:type="paragraph" w:styleId="Normal1" w:default="1">
+  <w:style w:type="paragraph" w:styleId="LOnormal" w:default="1">
     <w:name w:val="LO-normal"/>
     <w:qFormat/>
     <w:pPr>
       <w:widowControl/>
+      <w:suppressAutoHyphens w:val="true"/>
       <w:bidi w:val="0"/>
       <w:spacing w:lineRule="auto" w:line="276" w:before="0" w:after="0"/>
       <w:jc w:val="left"/>
@@ -2484,8 +2562,8 @@
   </w:style>
   <w:style w:type="paragraph" w:styleId="Ttulogeneral">
     <w:name w:val="Title"/>
-    <w:basedOn w:val="Normal1"/>
-    <w:next w:val="Normal1"/>
+    <w:basedOn w:val="LOnormal"/>
+    <w:next w:val="LOnormal"/>
     <w:uiPriority w:val="10"/>
     <w:qFormat/>
     <w:pPr>
@@ -2502,8 +2580,8 @@
   </w:style>
   <w:style w:type="paragraph" w:styleId="Subttulo">
     <w:name w:val="Subtitle"/>
-    <w:basedOn w:val="Normal1"/>
-    <w:next w:val="Normal1"/>
+    <w:basedOn w:val="LOnormal"/>
+    <w:next w:val="LOnormal"/>
     <w:uiPriority w:val="11"/>
     <w:qFormat/>
     <w:pPr>
@@ -2519,7 +2597,7 @@
   </w:style>
   <w:style w:type="paragraph" w:styleId="NormalWeb">
     <w:name w:val="Normal (Web)"/>
-    <w:basedOn w:val="Normal1"/>
+    <w:basedOn w:val="LOnormal"/>
     <w:uiPriority w:val="99"/>
     <w:semiHidden/>
     <w:unhideWhenUsed/>
@@ -2537,8 +2615,8 @@
   </w:style>
   <w:style w:type="paragraph" w:styleId="Sumario1">
     <w:name w:val="TOC 1"/>
-    <w:basedOn w:val="Normal1"/>
-    <w:next w:val="Normal1"/>
+    <w:basedOn w:val="LOnormal"/>
+    <w:next w:val="LOnormal"/>
     <w:autoRedefine/>
     <w:uiPriority w:val="39"/>
     <w:unhideWhenUsed/>
@@ -2557,7 +2635,7 @@
   <w:style w:type="paragraph" w:styleId="Ttulodelsumario">
     <w:name w:val="TOC Heading"/>
     <w:basedOn w:val="Ttulo1"/>
-    <w:next w:val="Normal1"/>
+    <w:next w:val="LOnormal"/>
     <w:uiPriority w:val="39"/>
     <w:unhideWhenUsed/>
     <w:qFormat/>

</xml_diff>